<commit_message>
Ajout traçages dans fic .docx
</commit_message>
<xml_diff>
--- a/Tracage_modifs.docx
+++ b/Tracage_modifs.docx
@@ -44,9 +44,22 @@
       <w:proofErr w:type="spellEnd"/>
     </w:p>
     <w:p>
+      <w:r>
+        <w:t>2- 2</w:t>
+      </w:r>
+      <w:r>
+        <w:rPr>
+          <w:vertAlign w:val="superscript"/>
+        </w:rPr>
+        <w:t>ème</w:t>
+      </w:r>
+      <w:r>
+        <w:t xml:space="preserve"> envoi de local vers Git Hub fichier .doc et .txt</w:t>
+      </w:r>
       <w:bookmarkStart w:id="0" w:name="_GoBack"/>
       <w:bookmarkEnd w:id="0"/>
     </w:p>
+    <w:p/>
     <w:sectPr>
       <w:pgSz w:w="11906" w:h="16838"/>
       <w:pgMar w:top="1417" w:right="1417" w:bottom="1417" w:left="1417" w:header="708" w:footer="708" w:gutter="0"/>

</xml_diff>